<commit_message>
Actualizo modelos de base de datos, modifico la carga de las imagenes dispositivo, actualizo query de construccion de la base
</commit_message>
<xml_diff>
--- a/Documentacion/Software Requeriments Specifications SPI.docx
+++ b/Documentacion/Software Requeriments Specifications SPI.docx
@@ -111,13 +111,7 @@
         <w:rPr>
           <w:noProof/>
         </w:rPr>
-        <w:t>Garajes:  Lugares</w:t>
-      </w:r>
-      <w:r>
-        <w:rPr>
-          <w:noProof/>
-        </w:rPr>
-        <w:t xml:space="preserve"> fisicos donde se guardan los autos</w:t>
+        <w:t>Garajes:  Lugares fisicos donde se guardan los autos</w:t>
       </w:r>
     </w:p>
     <w:p>
@@ -210,13 +204,7 @@
         <w:rPr>
           <w:noProof/>
         </w:rPr>
-        <w:t>El SIP sera un sistema dependiente del sistema de tickets</w:t>
-      </w:r>
-      <w:r>
-        <w:rPr>
-          <w:noProof/>
-        </w:rPr>
-        <w:t xml:space="preserve"> colocados en cada garaje, sera alimentado con la informacion de los vehiculos que entran y salen en cada garaje. </w:t>
+        <w:t xml:space="preserve">El SIP sera un sistema dependiente del sistema de tickets colocados en cada garaje, sera alimentado con la informacion de los vehiculos que entran y salen en cada garaje. </w:t>
       </w:r>
     </w:p>
     <w:p>
@@ -252,155 +240,258 @@
           <w:sz w:val="20"/>
           <w:szCs w:val="20"/>
         </w:rPr>
-        <w:t>Se requiere una interface que comunique el portal web con la aplicación móvil de tal forma que la aplicación móvil este al</w:t>
-      </w:r>
-      <w:r>
+        <w:t xml:space="preserve">Se requiere una interface que comunique el portal web con la aplicación móvil de tal forma que la aplicación móvil este alimentado en tiempo real con la información de los parqueos disponibles en cada garaje. </w:t>
+      </w:r>
+    </w:p>
+    <w:p>
+      <w:pPr>
+        <w:spacing w:after="0"/>
+        <w:rPr>
+          <w:rFonts w:ascii="Helvetica-Bold+2" w:hAnsi="Helvetica-Bold+2" w:cs="Helvetica-Bold+2"/>
+          <w:b/>
+          <w:bCs/>
+          <w:sz w:val="20"/>
+          <w:szCs w:val="20"/>
+        </w:rPr>
+      </w:pPr>
+    </w:p>
+    <w:p>
+      <w:pPr>
+        <w:pStyle w:val="Ttulo3"/>
+      </w:pPr>
+      <w:r>
+        <w:t>Software interfaces</w:t>
+      </w:r>
+    </w:p>
+    <w:p>
+      <w:pPr>
+        <w:spacing w:after="0"/>
+        <w:rPr>
+          <w:noProof/>
+        </w:rPr>
+      </w:pPr>
+      <w:r>
+        <w:rPr>
+          <w:noProof/>
+        </w:rPr>
+        <w:t>Se necesita una interface entre el sistema de tickets y la aplicacion web, la interface sugerida seria un web service que el sistema de tickets consumiria cada ves que se realiza una transaccion.</w:t>
+      </w:r>
+    </w:p>
+    <w:p>
+      <w:pPr>
+        <w:spacing w:after="0"/>
+        <w:rPr>
+          <w:rFonts w:ascii="Helvetica-Bold+2" w:hAnsi="Helvetica-Bold+2" w:cs="Helvetica-Bold+2"/>
+          <w:b/>
+          <w:bCs/>
+          <w:sz w:val="20"/>
+          <w:szCs w:val="20"/>
+        </w:rPr>
+      </w:pPr>
+    </w:p>
+    <w:p>
+      <w:pPr>
+        <w:pStyle w:val="Ttulo3"/>
+      </w:pPr>
+      <w:r>
+        <w:t>User interfaces</w:t>
+      </w:r>
+    </w:p>
+    <w:p>
+      <w:pPr>
+        <w:spacing w:after="0"/>
+        <w:rPr>
+          <w:noProof/>
+        </w:rPr>
+      </w:pPr>
+      <w:r>
+        <w:rPr>
+          <w:noProof/>
+        </w:rPr>
+        <w:t>La interface con los usuarios debe ser una aplicacion movil diseñada en Android la cual le permita al usuario que en cualquier momento y que con coneccion a internet logre entrar a la aplicacion.</w:t>
+      </w:r>
+    </w:p>
+    <w:p>
+      <w:pPr>
+        <w:spacing w:after="0"/>
+        <w:rPr>
+          <w:noProof/>
+        </w:rPr>
+      </w:pPr>
+      <w:r>
+        <w:rPr>
+          <w:noProof/>
+        </w:rPr>
+        <w:lastRenderedPageBreak/>
+        <w:t>La interface con los clientes sera una aplicacion web donde  podran ingresar y obtener reportes dos tipos de reportes, el detallado para que sea revisado el los garajes y un reporte consolidado el cual mostrara la afluencia de los garajes y que sera revisado por la administracion del sitio web.</w:t>
+      </w:r>
+    </w:p>
+    <w:p>
+      <w:pPr>
+        <w:spacing w:after="0"/>
+        <w:rPr>
+          <w:noProof/>
+        </w:rPr>
+      </w:pPr>
+    </w:p>
+    <w:p>
+      <w:pPr>
+        <w:pStyle w:val="Ttulo3"/>
+      </w:pPr>
+      <w:r>
+        <w:t>Communications interfaces</w:t>
+      </w:r>
+    </w:p>
+    <w:p>
+      <w:pPr>
+        <w:spacing w:after="0"/>
         <w:rPr>
           <w:rFonts w:ascii="Helvetica-Bold+2" w:hAnsi="Helvetica-Bold+2" w:cs="Helvetica-Bold+2"/>
           <w:bCs/>
           <w:sz w:val="20"/>
           <w:szCs w:val="20"/>
         </w:rPr>
-        <w:t xml:space="preserve">imentado en tiempo real con la información de los parqueos disponibles en cada garaje. </w:t>
-      </w:r>
-    </w:p>
-    <w:p>
-      <w:pPr>
-        <w:spacing w:after="0"/>
-        <w:rPr>
-          <w:rFonts w:ascii="Helvetica-Bold+2" w:hAnsi="Helvetica-Bold+2" w:cs="Helvetica-Bold+2"/>
-          <w:b/>
-          <w:bCs/>
-          <w:sz w:val="20"/>
-          <w:szCs w:val="20"/>
-        </w:rPr>
-      </w:pPr>
-    </w:p>
-    <w:p>
-      <w:pPr>
-        <w:pStyle w:val="Ttulo3"/>
-      </w:pPr>
-      <w:r>
-        <w:t>Software interfaces</w:t>
-      </w:r>
-    </w:p>
-    <w:p>
-      <w:pPr>
-        <w:spacing w:after="0"/>
-        <w:rPr>
-          <w:noProof/>
-        </w:rPr>
-      </w:pPr>
-      <w:r>
-        <w:rPr>
-          <w:noProof/>
-        </w:rPr>
-        <w:t>Se necesita una interface entre el sistema de tickets y la aplicacion web, la interface sugerida seria un web service que el sistema de tickets con</w:t>
-      </w:r>
-      <w:r>
-        <w:rPr>
-          <w:noProof/>
-        </w:rPr>
-        <w:t>sumiria cada ves que se realiza una transaccion.</w:t>
-      </w:r>
-    </w:p>
-    <w:p>
-      <w:pPr>
-        <w:spacing w:after="0"/>
-        <w:rPr>
-          <w:rFonts w:ascii="Helvetica-Bold+2" w:hAnsi="Helvetica-Bold+2" w:cs="Helvetica-Bold+2"/>
-          <w:b/>
-          <w:bCs/>
-          <w:sz w:val="20"/>
-          <w:szCs w:val="20"/>
-        </w:rPr>
-      </w:pPr>
-    </w:p>
-    <w:p>
-      <w:pPr>
-        <w:pStyle w:val="Ttulo3"/>
-      </w:pPr>
-      <w:r>
-        <w:t>User interfaces</w:t>
-      </w:r>
-    </w:p>
-    <w:p>
-      <w:pPr>
-        <w:spacing w:after="0"/>
-        <w:rPr>
-          <w:noProof/>
-        </w:rPr>
-      </w:pPr>
-      <w:r>
-        <w:rPr>
-          <w:noProof/>
-        </w:rPr>
-        <w:t>La interface con los usuarios debe ser una aplicacion movil diseñada en Android la cual le permita al usuario que en cualquier momento y que con coneccion a internet logre entrar a la aplica</w:t>
-      </w:r>
-      <w:r>
-        <w:rPr>
-          <w:noProof/>
-        </w:rPr>
-        <w:t>cion.</w:t>
-      </w:r>
-    </w:p>
-    <w:p>
-      <w:pPr>
-        <w:spacing w:after="0"/>
-        <w:rPr>
-          <w:noProof/>
-        </w:rPr>
-      </w:pPr>
-      <w:r>
-        <w:rPr>
-          <w:noProof/>
-        </w:rPr>
-        <w:lastRenderedPageBreak/>
-        <w:t xml:space="preserve">La interface con los clientes sera una aplicacion web donde  podran ingresar y obtener reportes dos tipos de reportes, el detallado para que sea revisado el los garajes y un reporte consolidado el cual mostrara la afluencia de los garajes y que sera </w:t>
-      </w:r>
-      <w:r>
-        <w:rPr>
-          <w:noProof/>
-        </w:rPr>
-        <w:t>revisado por la administracion del sitio web.</w:t>
-      </w:r>
-    </w:p>
-    <w:p>
-      <w:pPr>
-        <w:spacing w:after="0"/>
-        <w:rPr>
-          <w:noProof/>
-        </w:rPr>
-      </w:pPr>
-    </w:p>
-    <w:p>
-      <w:pPr>
-        <w:pStyle w:val="Ttulo3"/>
-      </w:pPr>
-      <w:r>
-        <w:t>Communications interfaces</w:t>
-      </w:r>
-    </w:p>
-    <w:p>
-      <w:pPr>
-        <w:spacing w:after="0"/>
+      </w:pPr>
+      <w:r>
         <w:rPr>
           <w:rFonts w:ascii="Helvetica-Bold+2" w:hAnsi="Helvetica-Bold+2" w:cs="Helvetica-Bold+2"/>
           <w:bCs/>
           <w:sz w:val="20"/>
           <w:szCs w:val="20"/>
         </w:rPr>
-      </w:pPr>
-      <w:r>
+        <w:t>Se realizara dependiendo del sistema del Local de Parqueo donde se desee implementar el sistema.</w:t>
+      </w:r>
+    </w:p>
+    <w:p>
+      <w:pPr>
+        <w:spacing w:after="0"/>
         <w:rPr>
           <w:rFonts w:ascii="Helvetica-Bold+2" w:hAnsi="Helvetica-Bold+2" w:cs="Helvetica-Bold+2"/>
           <w:bCs/>
           <w:sz w:val="20"/>
           <w:szCs w:val="20"/>
-          <w:highlight w:val="yellow"/>
-        </w:rPr>
-        <w:t>Pendiente</w:t>
-      </w:r>
+        </w:rPr>
+      </w:pPr>
+      <w:r>
+        <w:rPr>
+          <w:rFonts w:ascii="Helvetica-Bold+2" w:hAnsi="Helvetica-Bold+2" w:cs="Helvetica-Bold+2"/>
+          <w:bCs/>
+          <w:sz w:val="20"/>
+          <w:szCs w:val="20"/>
+        </w:rPr>
+        <w:t>San Marino:</w:t>
+      </w:r>
+    </w:p>
+    <w:p>
+      <w:pPr>
+        <w:spacing w:after="0"/>
+        <w:rPr>
+          <w:rFonts w:ascii="Helvetica-Bold+2" w:hAnsi="Helvetica-Bold+2" w:cs="Helvetica-Bold+2"/>
+          <w:bCs/>
+          <w:sz w:val="20"/>
+          <w:szCs w:val="20"/>
+        </w:rPr>
+      </w:pPr>
+      <w:proofErr w:type="spellStart"/>
+      <w:r>
+        <w:rPr>
+          <w:rFonts w:ascii="Helvetica-Bold+2" w:hAnsi="Helvetica-Bold+2" w:cs="Helvetica-Bold+2"/>
+          <w:bCs/>
+          <w:sz w:val="20"/>
+          <w:szCs w:val="20"/>
+        </w:rPr>
+        <w:t>Reunion</w:t>
+      </w:r>
+      <w:proofErr w:type="spellEnd"/>
+      <w:r>
+        <w:rPr>
+          <w:rFonts w:ascii="Helvetica-Bold+2" w:hAnsi="Helvetica-Bold+2" w:cs="Helvetica-Bold+2"/>
+          <w:bCs/>
+          <w:sz w:val="20"/>
+          <w:szCs w:val="20"/>
+        </w:rPr>
+        <w:t xml:space="preserve">: 23/01/2014 1.5hora (Se realiza la visita para ver la posibilidad de implementar allí el sistema) </w:t>
+      </w:r>
+    </w:p>
+    <w:p>
+      <w:pPr>
+        <w:spacing w:after="0"/>
+        <w:rPr>
+          <w:rFonts w:ascii="Helvetica-Bold+2" w:hAnsi="Helvetica-Bold+2" w:cs="Helvetica-Bold+2"/>
+          <w:bCs/>
+          <w:sz w:val="20"/>
+          <w:szCs w:val="20"/>
+        </w:rPr>
+      </w:pPr>
+      <w:proofErr w:type="spellStart"/>
+      <w:r>
+        <w:rPr>
+          <w:rFonts w:ascii="Helvetica-Bold+2" w:hAnsi="Helvetica-Bold+2" w:cs="Helvetica-Bold+2"/>
+          <w:bCs/>
+          <w:sz w:val="20"/>
+          <w:szCs w:val="20"/>
+        </w:rPr>
+        <w:t>Reunion</w:t>
+      </w:r>
+      <w:proofErr w:type="spellEnd"/>
+      <w:r>
+        <w:rPr>
+          <w:rFonts w:ascii="Helvetica-Bold+2" w:hAnsi="Helvetica-Bold+2" w:cs="Helvetica-Bold+2"/>
+          <w:bCs/>
+          <w:sz w:val="20"/>
+          <w:szCs w:val="20"/>
+        </w:rPr>
+        <w:t xml:space="preserve">: 27/01/2014 </w:t>
+      </w:r>
+      <w:proofErr w:type="gramStart"/>
+      <w:r>
+        <w:rPr>
+          <w:rFonts w:ascii="Helvetica-Bold+2" w:hAnsi="Helvetica-Bold+2" w:cs="Helvetica-Bold+2"/>
+          <w:bCs/>
+          <w:sz w:val="20"/>
+          <w:szCs w:val="20"/>
+        </w:rPr>
+        <w:t>2</w:t>
+      </w:r>
+      <w:r>
+        <w:rPr>
+          <w:rFonts w:ascii="Helvetica-Bold+2" w:hAnsi="Helvetica-Bold+2" w:cs="Helvetica-Bold+2"/>
+          <w:bCs/>
+          <w:sz w:val="20"/>
+          <w:szCs w:val="20"/>
+        </w:rPr>
+        <w:t>.5hora</w:t>
+      </w:r>
+      <w:r>
+        <w:rPr>
+          <w:rFonts w:ascii="Helvetica-Bold+2" w:hAnsi="Helvetica-Bold+2" w:cs="Helvetica-Bold+2"/>
+          <w:bCs/>
+          <w:sz w:val="20"/>
+          <w:szCs w:val="20"/>
+        </w:rPr>
+        <w:t>(</w:t>
+      </w:r>
+      <w:proofErr w:type="gramEnd"/>
+      <w:r>
+        <w:rPr>
+          <w:rFonts w:ascii="Helvetica-Bold+2" w:hAnsi="Helvetica-Bold+2" w:cs="Helvetica-Bold+2"/>
+          <w:bCs/>
+          <w:sz w:val="20"/>
+          <w:szCs w:val="20"/>
+        </w:rPr>
+        <w:t>Se procede a entrar en detalles técnicos, la revisión de la aplicación del parqueo quede pendiente por  problemas al acceder a ella)</w:t>
+      </w:r>
+    </w:p>
+    <w:p>
+      <w:pPr>
+        <w:spacing w:after="0"/>
+        <w:rPr>
+          <w:rFonts w:ascii="Helvetica-Bold+2" w:hAnsi="Helvetica-Bold+2" w:cs="Helvetica-Bold+2"/>
+          <w:bCs/>
+          <w:sz w:val="20"/>
+          <w:szCs w:val="20"/>
+        </w:rPr>
+      </w:pPr>
     </w:p>
     <w:p>
       <w:pPr>
@@ -457,13 +548,7 @@
         <w:rPr>
           <w:noProof/>
         </w:rPr>
-        <w:t xml:space="preserve">El sistema debera tener una base de datos centralizada el permita realizar transacciones tanto al aplicativo movil, a la aplicación </w:t>
-      </w:r>
-      <w:r>
-        <w:rPr>
-          <w:noProof/>
-        </w:rPr>
-        <w:t>web y a la interface creada para el sistema externo. La base de datos contendra:</w:t>
+        <w:t>El sistema debera tener una base de datos centralizada el permita realizar transacciones tanto al aplicativo movil, a la aplicación web y a la interface creada para el sistema externo. La base de datos contendra:</w:t>
       </w:r>
     </w:p>
     <w:p>
@@ -589,19 +674,7 @@
         <w:rPr>
           <w:noProof/>
         </w:rPr>
-        <w:t xml:space="preserve">La aplicación movil debera ser accesible desde cualquier </w:t>
-      </w:r>
-      <w:r>
-        <w:rPr>
-          <w:noProof/>
-        </w:rPr>
-        <w:t xml:space="preserve">dispositivo movil Android y debera presentar la informacion en linea actualizada, para esto se implementara una arquitectura cliente servidor entre la aplicación movil y la base de datos, se necesitara que la base de datos se encuentre en un hosting y que </w:t>
-      </w:r>
-      <w:r>
-        <w:rPr>
-          <w:noProof/>
-        </w:rPr>
-        <w:t>este proveea las funciones necesarias para la conexión a la base de datos las cuales son:</w:t>
+        <w:t>La aplicación movil debera ser accesible desde cualquier dispositivo movil Android y debera presentar la informacion en linea actualizada, para esto se implementara una arquitectura cliente servidor entre la aplicación movil y la base de datos, se necesitara que la base de datos se encuentre en un hosting y que este proveea las funciones necesarias para la conexión a la base de datos las cuales son:</w:t>
       </w:r>
     </w:p>
     <w:p>
@@ -620,13 +693,7 @@
         <w:rPr>
           <w:noProof/>
         </w:rPr>
-        <w:t>Funcion para leer las publicidades de locales comerciales creadas por el usuario administrador, se debera validar si la publicidad esta aun vigente y devolvera solo l</w:t>
-      </w:r>
-      <w:r>
-        <w:rPr>
-          <w:noProof/>
-        </w:rPr>
-        <w:t>as publicidades de los locales comerciales según se haya seleccionada la categoria.</w:t>
+        <w:t>Funcion para leer las publicidades de locales comerciales creadas por el usuario administrador, se debera validar si la publicidad esta aun vigente y devolvera solo las publicidades de los locales comerciales según se haya seleccionada la categoria.</w:t>
       </w:r>
       <w:r>
         <w:rPr>
@@ -652,13 +719,7 @@
         <w:rPr>
           <w:noProof/>
         </w:rPr>
-        <w:t xml:space="preserve">Funcion para obtener los garajes con sus parquederos disponibles, se debe validar que los garajes que se muestran tienen efectivamente parqueaderos desocupados, se </w:t>
-      </w:r>
-      <w:r>
-        <w:rPr>
-          <w:noProof/>
-        </w:rPr>
-        <w:t xml:space="preserve">debe mostrar la distancia del parqueadero mas cercano y los minutos en recorrido en auto, se debe ordenar los garajes de menor a mayor distancia que se encuentre del usuario del telefono movil. </w:t>
+        <w:t xml:space="preserve">Funcion para obtener los garajes con sus parquederos disponibles, se debe validar que los garajes que se muestran tienen efectivamente parqueaderos desocupados, se debe mostrar la distancia del parqueadero mas cercano y los minutos en recorrido en auto, se debe ordenar los garajes de menor a mayor distancia que se encuentre del usuario del telefono movil. </w:t>
       </w:r>
     </w:p>
     <w:p>
@@ -673,13 +734,8 @@
         <w:rPr>
           <w:noProof/>
         </w:rPr>
-        <w:t>Para el calculo de distancia se realiza una consulta al servi</w:t>
-      </w:r>
-      <w:r>
-        <w:rPr>
-          <w:noProof/>
-        </w:rPr>
-        <w:t xml:space="preserve">cio web de google el cual retorna la distancia en kilometros y duracion del recorrido en minutos apartir del punto GPS localizado el usuario y las coordernadas GPS de los garajes. </w:t>
+        <w:lastRenderedPageBreak/>
+        <w:t xml:space="preserve">Para el calculo de distancia se realiza una consulta al servicio web de google el cual retorna la distancia en kilometros y duracion del recorrido en minutos apartir del punto GPS localizado el usuario y las coordernadas GPS de los garajes. </w:t>
       </w:r>
       <w:r>
         <w:rPr>
@@ -705,13 +761,7 @@
         <w:rPr>
           <w:noProof/>
         </w:rPr>
-        <w:t xml:space="preserve">Funcion para realizar reservaciones de parqueos. Se debe validar </w:t>
-      </w:r>
-      <w:r>
-        <w:rPr>
-          <w:noProof/>
-        </w:rPr>
-        <w:t xml:space="preserve">que el parqueo que se va a realizar la reservacion no este previamente reservado. </w:t>
+        <w:t xml:space="preserve">Funcion para realizar reservaciones de parqueos. Se debe validar que el parqueo que se va a realizar la reservacion no este previamente reservado. </w:t>
       </w:r>
       <w:r>
         <w:rPr>
@@ -737,7 +787,6 @@
         <w:rPr>
           <w:noProof/>
         </w:rPr>
-        <w:lastRenderedPageBreak/>
         <w:t>Funcion de autenticacion que permitira acceder al usuario con su cuenta si es que la posee.(2 horas)</w:t>
       </w:r>
     </w:p>
@@ -785,13 +834,7 @@
         <w:rPr>
           <w:noProof/>
         </w:rPr>
-        <w:t>La aplicación diseñada en Android  debera pro</w:t>
-      </w:r>
-      <w:r>
-        <w:rPr>
-          <w:noProof/>
-        </w:rPr>
-        <w:t>veer las siguientes funciones de:</w:t>
+        <w:t>La aplicación diseñada en Android  debera proveer las siguientes funciones de:</w:t>
       </w:r>
     </w:p>
     <w:p>
@@ -981,13 +1024,7 @@
         <w:rPr>
           <w:noProof/>
         </w:rPr>
-        <w:t xml:space="preserve">El sistema debera proveer los siguientes </w:t>
-      </w:r>
-      <w:r>
-        <w:rPr>
-          <w:noProof/>
-        </w:rPr>
-        <w:t>mantenimientos:</w:t>
+        <w:t>El sistema debera proveer los siguientes mantenimientos:</w:t>
       </w:r>
     </w:p>
     <w:p>
@@ -1082,13 +1119,7 @@
         <w:rPr>
           <w:noProof/>
         </w:rPr>
-        <w:t>Mantenimiento para garajes (informacion del lugar fisico, numero de pi</w:t>
-      </w:r>
-      <w:r>
-        <w:rPr>
-          <w:noProof/>
-        </w:rPr>
-        <w:t>sos, direccion)</w:t>
+        <w:t>Mantenimiento para garajes (informacion del lugar fisico, numero de pisos, direccion)</w:t>
       </w:r>
     </w:p>
     <w:p>
@@ -1217,13 +1248,7 @@
         <w:rPr>
           <w:noProof/>
         </w:rPr>
-        <w:t>Podra crear usuarios tipo local comercial y asignara el tipo de cuenta que adqu</w:t>
-      </w:r>
-      <w:r>
-        <w:rPr>
-          <w:noProof/>
-        </w:rPr>
-        <w:t>irio el local comercial y el tipo de publicidad que se sera cargado para ese local comercial(ej: comida, ropa, entretenimiento,etc).</w:t>
+        <w:t>Podra crear usuarios tipo local comercial y asignara el tipo de cuenta que adquirio el local comercial y el tipo de publicidad que se sera cargado para ese local comercial(ej: comida, ropa, entretenimiento,etc).</w:t>
       </w:r>
       <w:r>
         <w:rPr>
@@ -1289,6 +1314,7 @@
         <w:rPr>
           <w:noProof/>
         </w:rPr>
+        <w:lastRenderedPageBreak/>
         <w:t>El portal le permitira crear los garajes y parqueos que el cliente posee .</w:t>
       </w:r>
       <w:r>
@@ -1400,7 +1426,6 @@
           <w:b/>
           <w:lang w:val="es-ES"/>
         </w:rPr>
-        <w:lastRenderedPageBreak/>
         <w:t>Usuario:</w:t>
       </w:r>
     </w:p>
@@ -1415,13 +1440,7 @@
         <w:rPr>
           <w:lang w:val="es-ES"/>
         </w:rPr>
-        <w:t>Podra</w:t>
-      </w:r>
-      <w:r>
-        <w:rPr>
-          <w:lang w:val="es-ES"/>
-        </w:rPr>
-        <w:t xml:space="preserve"> desde la aplicación móvil consultar la información de los parqueo de los garajes cercanos disponibles y al mismo tiempo hacer una reservación del parqueo.</w:t>
+        <w:t>Podra desde la aplicación móvil consultar la información de los parqueo de los garajes cercanos disponibles y al mismo tiempo hacer una reservación del parqueo.</w:t>
       </w:r>
     </w:p>
     <w:p>
@@ -1500,16 +1519,52 @@
           <w:b/>
           <w:lang w:val="es-ES"/>
         </w:rPr>
-        <w:t>Total:</w:t>
+        <w:t>Total: 75 horas</w:t>
+      </w:r>
+    </w:p>
+    <w:p>
+      <w:pPr>
+        <w:spacing w:after="0"/>
+        <w:rPr>
+          <w:b/>
+          <w:lang w:val="es-ES"/>
+        </w:rPr>
+      </w:pPr>
+    </w:p>
+    <w:p>
+      <w:pPr>
+        <w:spacing w:after="0"/>
+        <w:rPr>
+          <w:lang w:val="es-ES"/>
+        </w:rPr>
+      </w:pPr>
+      <w:r>
+        <w:rPr>
+          <w:lang w:val="es-ES"/>
+        </w:rPr>
+        <w:t>Documentación:</w:t>
+      </w:r>
+    </w:p>
+    <w:p>
+      <w:pPr>
+        <w:spacing w:after="0"/>
+        <w:rPr>
+          <w:lang w:val="es-ES"/>
+        </w:rPr>
+      </w:pPr>
+      <w:r>
+        <w:rPr>
+          <w:lang w:val="es-ES"/>
+        </w:rPr>
+        <w:t xml:space="preserve">5 </w:t>
       </w:r>
       <w:bookmarkStart w:id="0" w:name="_GoBack"/>
       <w:bookmarkEnd w:id="0"/>
       <w:r>
         <w:rPr>
-          <w:b/>
-          <w:lang w:val="es-ES"/>
-        </w:rPr>
-        <w:t xml:space="preserve"> 75 horas</w:t>
+          <w:lang w:val="es-ES"/>
+        </w:rPr>
+        <w:t>horas</w:t>
       </w:r>
     </w:p>
     <w:p>
@@ -1523,13 +1578,7 @@
         <w:rPr>
           <w:noProof/>
         </w:rPr>
-        <w:t>2.3 User ch</w:t>
-      </w:r>
-      <w:r>
-        <w:rPr>
-          <w:noProof/>
-        </w:rPr>
-        <w:t>aracteristics</w:t>
+        <w:t>2.3 User characteristics</w:t>
       </w:r>
     </w:p>
     <w:p>
@@ -1539,10 +1588,7 @@
     </w:p>
     <w:p>
       <w:r>
-        <w:t>Los usuarios que utilizaran la aplicación móvil: serán usuarios mayor de 16 que tengan acceso a un dispositivo móvil android co</w:t>
-      </w:r>
-      <w:r>
-        <w:t>n internet</w:t>
+        <w:t>Los usuarios que utilizaran la aplicación móvil: serán usuarios mayor de 16 que tengan acceso a un dispositivo móvil android con internet</w:t>
       </w:r>
     </w:p>
     <w:p/>
@@ -1590,13 +1636,7 @@
         <w:rPr>
           <w:noProof/>
         </w:rPr>
-        <w:t>3. Specific requirements (See 5.3.1 t</w:t>
-      </w:r>
-      <w:r>
-        <w:rPr>
-          <w:noProof/>
-        </w:rPr>
-        <w:t>hrough 5.3.8 for explanations of possible</w:t>
+        <w:t>3. Specific requirements (See 5.3.1 through 5.3.8 for explanations of possible</w:t>
       </w:r>
     </w:p>
     <w:p>
@@ -1654,118 +1694,6 @@
 <file path=word/numbering.xml><?xml version="1.0" encoding="utf-8"?>
 <w:numbering xmlns:wpc="http://schemas.microsoft.com/office/word/2010/wordprocessingCanvas" xmlns:mc="http://schemas.openxmlformats.org/markup-compatibility/2006" xmlns:o="urn:schemas-microsoft-com:office:office" xmlns:r="http://schemas.openxmlformats.org/officeDocument/2006/relationships" xmlns:m="http://schemas.openxmlformats.org/officeDocument/2006/math" xmlns:v="urn:schemas-microsoft-com:vml" xmlns:wp14="http://schemas.microsoft.com/office/word/2010/wordprocessingDrawing" xmlns:wp="http://schemas.openxmlformats.org/drawingml/2006/wordprocessingDrawing" xmlns:w10="urn:schemas-microsoft-com:office:word" xmlns:w="http://schemas.openxmlformats.org/wordprocessingml/2006/main" xmlns:w14="http://schemas.microsoft.com/office/word/2010/wordml" xmlns:wpg="http://schemas.microsoft.com/office/word/2010/wordprocessingGroup" xmlns:wpi="http://schemas.microsoft.com/office/word/2010/wordprocessingInk" xmlns:wne="http://schemas.microsoft.com/office/word/2006/wordml" xmlns:wps="http://schemas.microsoft.com/office/word/2010/wordprocessingShape" mc:Ignorable="w14 wp14">
   <w:abstractNum w:abstractNumId="0">
-    <w:multiLevelType w:val="hybridMultilevel"/>
-    <w:tmpl w:val="E430A63C"/>
-    <w:lvl w:ilvl="0" w:tplc="300A0001">
-      <w:start w:val="1"/>
-      <w:numFmt w:val="bullet"/>
-      <w:lvlText w:val=""/>
-      <w:lvlJc w:val="left"/>
-      <w:pPr>
-        <w:ind w:left="720" w:hanging="360"/>
-      </w:pPr>
-      <w:rPr>
-        <w:rFonts w:ascii="Symbol" w:hAnsi="Symbol" w:hint="default"/>
-      </w:rPr>
-    </w:lvl>
-    <w:lvl w:ilvl="1" w:tplc="300A0003" w:tentative="1">
-      <w:start w:val="1"/>
-      <w:numFmt w:val="bullet"/>
-      <w:lvlText w:val="o"/>
-      <w:lvlJc w:val="left"/>
-      <w:pPr>
-        <w:ind w:left="1440" w:hanging="360"/>
-      </w:pPr>
-      <w:rPr>
-        <w:rFonts w:ascii="Courier New" w:hAnsi="Courier New" w:cs="Courier New" w:hint="default"/>
-      </w:rPr>
-    </w:lvl>
-    <w:lvl w:ilvl="2" w:tplc="300A0005" w:tentative="1">
-      <w:start w:val="1"/>
-      <w:numFmt w:val="bullet"/>
-      <w:lvlText w:val=""/>
-      <w:lvlJc w:val="left"/>
-      <w:pPr>
-        <w:ind w:left="2160" w:hanging="360"/>
-      </w:pPr>
-      <w:rPr>
-        <w:rFonts w:ascii="Wingdings" w:hAnsi="Wingdings" w:hint="default"/>
-      </w:rPr>
-    </w:lvl>
-    <w:lvl w:ilvl="3" w:tplc="300A0001" w:tentative="1">
-      <w:start w:val="1"/>
-      <w:numFmt w:val="bullet"/>
-      <w:lvlText w:val=""/>
-      <w:lvlJc w:val="left"/>
-      <w:pPr>
-        <w:ind w:left="2880" w:hanging="360"/>
-      </w:pPr>
-      <w:rPr>
-        <w:rFonts w:ascii="Symbol" w:hAnsi="Symbol" w:hint="default"/>
-      </w:rPr>
-    </w:lvl>
-    <w:lvl w:ilvl="4" w:tplc="300A0003" w:tentative="1">
-      <w:start w:val="1"/>
-      <w:numFmt w:val="bullet"/>
-      <w:lvlText w:val="o"/>
-      <w:lvlJc w:val="left"/>
-      <w:pPr>
-        <w:ind w:left="3600" w:hanging="360"/>
-      </w:pPr>
-      <w:rPr>
-        <w:rFonts w:ascii="Courier New" w:hAnsi="Courier New" w:cs="Courier New" w:hint="default"/>
-      </w:rPr>
-    </w:lvl>
-    <w:lvl w:ilvl="5" w:tplc="300A0005" w:tentative="1">
-      <w:start w:val="1"/>
-      <w:numFmt w:val="bullet"/>
-      <w:lvlText w:val=""/>
-      <w:lvlJc w:val="left"/>
-      <w:pPr>
-        <w:ind w:left="4320" w:hanging="360"/>
-      </w:pPr>
-      <w:rPr>
-        <w:rFonts w:ascii="Wingdings" w:hAnsi="Wingdings" w:hint="default"/>
-      </w:rPr>
-    </w:lvl>
-    <w:lvl w:ilvl="6" w:tplc="300A0001" w:tentative="1">
-      <w:start w:val="1"/>
-      <w:numFmt w:val="bullet"/>
-      <w:lvlText w:val=""/>
-      <w:lvlJc w:val="left"/>
-      <w:pPr>
-        <w:ind w:left="5040" w:hanging="360"/>
-      </w:pPr>
-      <w:rPr>
-        <w:rFonts w:ascii="Symbol" w:hAnsi="Symbol" w:hint="default"/>
-      </w:rPr>
-    </w:lvl>
-    <w:lvl w:ilvl="7" w:tplc="300A0003" w:tentative="1">
-      <w:start w:val="1"/>
-      <w:numFmt w:val="bullet"/>
-      <w:lvlText w:val="o"/>
-      <w:lvlJc w:val="left"/>
-      <w:pPr>
-        <w:ind w:left="5760" w:hanging="360"/>
-      </w:pPr>
-      <w:rPr>
-        <w:rFonts w:ascii="Courier New" w:hAnsi="Courier New" w:cs="Courier New" w:hint="default"/>
-      </w:rPr>
-    </w:lvl>
-    <w:lvl w:ilvl="8" w:tplc="300A0005" w:tentative="1">
-      <w:start w:val="1"/>
-      <w:numFmt w:val="bullet"/>
-      <w:lvlText w:val=""/>
-      <w:lvlJc w:val="left"/>
-      <w:pPr>
-        <w:ind w:left="6480" w:hanging="360"/>
-      </w:pPr>
-      <w:rPr>
-        <w:rFonts w:ascii="Wingdings" w:hAnsi="Wingdings" w:hint="default"/>
-      </w:rPr>
-    </w:lvl>
-  </w:abstractNum>
-  <w:abstractNum w:abstractNumId="1">
     <w:nsid w:val="00000001"/>
     <w:multiLevelType w:val="hybridMultilevel"/>
     <w:tmpl w:val="9E64F578"/>
@@ -1878,7 +1806,7 @@
       </w:rPr>
     </w:lvl>
   </w:abstractNum>
-  <w:abstractNum w:abstractNumId="2">
+  <w:abstractNum w:abstractNumId="1">
     <w:nsid w:val="00000002"/>
     <w:multiLevelType w:val="hybridMultilevel"/>
     <w:tmpl w:val="E7B22F0C"/>
@@ -1991,7 +1919,7 @@
       </w:rPr>
     </w:lvl>
   </w:abstractNum>
-  <w:abstractNum w:abstractNumId="3">
+  <w:abstractNum w:abstractNumId="2">
     <w:nsid w:val="00000003"/>
     <w:multiLevelType w:val="hybridMultilevel"/>
     <w:tmpl w:val="347E2692"/>
@@ -2104,17 +2032,130 @@
       </w:rPr>
     </w:lvl>
   </w:abstractNum>
+  <w:abstractNum w:abstractNumId="3">
+    <w:nsid w:val="084607FA"/>
+    <w:multiLevelType w:val="hybridMultilevel"/>
+    <w:tmpl w:val="E430A63C"/>
+    <w:lvl w:ilvl="0" w:tplc="300A0001">
+      <w:start w:val="1"/>
+      <w:numFmt w:val="bullet"/>
+      <w:lvlText w:val=""/>
+      <w:lvlJc w:val="left"/>
+      <w:pPr>
+        <w:ind w:left="720" w:hanging="360"/>
+      </w:pPr>
+      <w:rPr>
+        <w:rFonts w:ascii="Symbol" w:hAnsi="Symbol" w:hint="default"/>
+      </w:rPr>
+    </w:lvl>
+    <w:lvl w:ilvl="1" w:tplc="300A0003" w:tentative="1">
+      <w:start w:val="1"/>
+      <w:numFmt w:val="bullet"/>
+      <w:lvlText w:val="o"/>
+      <w:lvlJc w:val="left"/>
+      <w:pPr>
+        <w:ind w:left="1440" w:hanging="360"/>
+      </w:pPr>
+      <w:rPr>
+        <w:rFonts w:ascii="Courier New" w:hAnsi="Courier New" w:cs="Courier New" w:hint="default"/>
+      </w:rPr>
+    </w:lvl>
+    <w:lvl w:ilvl="2" w:tplc="300A0005" w:tentative="1">
+      <w:start w:val="1"/>
+      <w:numFmt w:val="bullet"/>
+      <w:lvlText w:val=""/>
+      <w:lvlJc w:val="left"/>
+      <w:pPr>
+        <w:ind w:left="2160" w:hanging="360"/>
+      </w:pPr>
+      <w:rPr>
+        <w:rFonts w:ascii="Wingdings" w:hAnsi="Wingdings" w:hint="default"/>
+      </w:rPr>
+    </w:lvl>
+    <w:lvl w:ilvl="3" w:tplc="300A0001" w:tentative="1">
+      <w:start w:val="1"/>
+      <w:numFmt w:val="bullet"/>
+      <w:lvlText w:val=""/>
+      <w:lvlJc w:val="left"/>
+      <w:pPr>
+        <w:ind w:left="2880" w:hanging="360"/>
+      </w:pPr>
+      <w:rPr>
+        <w:rFonts w:ascii="Symbol" w:hAnsi="Symbol" w:hint="default"/>
+      </w:rPr>
+    </w:lvl>
+    <w:lvl w:ilvl="4" w:tplc="300A0003" w:tentative="1">
+      <w:start w:val="1"/>
+      <w:numFmt w:val="bullet"/>
+      <w:lvlText w:val="o"/>
+      <w:lvlJc w:val="left"/>
+      <w:pPr>
+        <w:ind w:left="3600" w:hanging="360"/>
+      </w:pPr>
+      <w:rPr>
+        <w:rFonts w:ascii="Courier New" w:hAnsi="Courier New" w:cs="Courier New" w:hint="default"/>
+      </w:rPr>
+    </w:lvl>
+    <w:lvl w:ilvl="5" w:tplc="300A0005" w:tentative="1">
+      <w:start w:val="1"/>
+      <w:numFmt w:val="bullet"/>
+      <w:lvlText w:val=""/>
+      <w:lvlJc w:val="left"/>
+      <w:pPr>
+        <w:ind w:left="4320" w:hanging="360"/>
+      </w:pPr>
+      <w:rPr>
+        <w:rFonts w:ascii="Wingdings" w:hAnsi="Wingdings" w:hint="default"/>
+      </w:rPr>
+    </w:lvl>
+    <w:lvl w:ilvl="6" w:tplc="300A0001" w:tentative="1">
+      <w:start w:val="1"/>
+      <w:numFmt w:val="bullet"/>
+      <w:lvlText w:val=""/>
+      <w:lvlJc w:val="left"/>
+      <w:pPr>
+        <w:ind w:left="5040" w:hanging="360"/>
+      </w:pPr>
+      <w:rPr>
+        <w:rFonts w:ascii="Symbol" w:hAnsi="Symbol" w:hint="default"/>
+      </w:rPr>
+    </w:lvl>
+    <w:lvl w:ilvl="7" w:tplc="300A0003" w:tentative="1">
+      <w:start w:val="1"/>
+      <w:numFmt w:val="bullet"/>
+      <w:lvlText w:val="o"/>
+      <w:lvlJc w:val="left"/>
+      <w:pPr>
+        <w:ind w:left="5760" w:hanging="360"/>
+      </w:pPr>
+      <w:rPr>
+        <w:rFonts w:ascii="Courier New" w:hAnsi="Courier New" w:cs="Courier New" w:hint="default"/>
+      </w:rPr>
+    </w:lvl>
+    <w:lvl w:ilvl="8" w:tplc="300A0005" w:tentative="1">
+      <w:start w:val="1"/>
+      <w:numFmt w:val="bullet"/>
+      <w:lvlText w:val=""/>
+      <w:lvlJc w:val="left"/>
+      <w:pPr>
+        <w:ind w:left="6480" w:hanging="360"/>
+      </w:pPr>
+      <w:rPr>
+        <w:rFonts w:ascii="Wingdings" w:hAnsi="Wingdings" w:hint="default"/>
+      </w:rPr>
+    </w:lvl>
+  </w:abstractNum>
   <w:num w:numId="1">
+    <w:abstractNumId w:val="3"/>
+  </w:num>
+  <w:num w:numId="2">
+    <w:abstractNumId w:val="2"/>
+  </w:num>
+  <w:num w:numId="3">
     <w:abstractNumId w:val="0"/>
   </w:num>
-  <w:num w:numId="2">
-    <w:abstractNumId w:val="3"/>
-  </w:num>
-  <w:num w:numId="3">
+  <w:num w:numId="4">
     <w:abstractNumId w:val="1"/>
-  </w:num>
-  <w:num w:numId="4">
-    <w:abstractNumId w:val="2"/>
   </w:num>
 </w:numbering>
 </file>

</xml_diff>